<commit_message>
Mudanças nos Casos de Uso
</commit_message>
<xml_diff>
--- a/doc_req.docx
+++ b/doc_req.docx
@@ -32,7 +32,23 @@
           <w:rFonts w:ascii="Times New Roman" w:eastAsia="Times New Roman" w:hAnsi="Times New Roman" w:cs="Times New Roman"/>
           <w:sz w:val="24"/>
         </w:rPr>
-        <w:t xml:space="preserve">Este trabalho tem como objetivo apresentar a modelagem do sistema de reservas de laboratórios (SiRLAB) do curso de Ciência da Computação da UESB, Universidade Estadual do </w:t>
+        <w:t>Este trabalho tem como objetivo apresentar a modelagem do sistema de reservas de laboratórios (</w:t>
+      </w:r>
+      <w:proofErr w:type="spellStart"/>
+      <w:r>
+        <w:rPr>
+          <w:rFonts w:ascii="Times New Roman" w:eastAsia="Times New Roman" w:hAnsi="Times New Roman" w:cs="Times New Roman"/>
+          <w:sz w:val="24"/>
+        </w:rPr>
+        <w:t>SiRLAB</w:t>
+      </w:r>
+      <w:proofErr w:type="spellEnd"/>
+      <w:r>
+        <w:rPr>
+          <w:rFonts w:ascii="Times New Roman" w:eastAsia="Times New Roman" w:hAnsi="Times New Roman" w:cs="Times New Roman"/>
+          <w:sz w:val="24"/>
+        </w:rPr>
+        <w:t xml:space="preserve">) do curso de Ciência da Computação da UESB, Universidade Estadual do </w:t>
       </w:r>
       <w:r>
         <w:rPr>
@@ -118,7 +134,23 @@
           <w:rFonts w:ascii="Times New Roman" w:eastAsia="Times New Roman" w:hAnsi="Times New Roman" w:cs="Times New Roman"/>
           <w:sz w:val="24"/>
         </w:rPr>
-        <w:t xml:space="preserve">, o SiRLAB tem como objetivo levar agilidade aos fluxos de trabalho e comodidade ao </w:t>
+        <w:t xml:space="preserve">, o </w:t>
+      </w:r>
+      <w:proofErr w:type="spellStart"/>
+      <w:r>
+        <w:rPr>
+          <w:rFonts w:ascii="Times New Roman" w:eastAsia="Times New Roman" w:hAnsi="Times New Roman" w:cs="Times New Roman"/>
+          <w:sz w:val="24"/>
+        </w:rPr>
+        <w:t>SiRLAB</w:t>
+      </w:r>
+      <w:proofErr w:type="spellEnd"/>
+      <w:r>
+        <w:rPr>
+          <w:rFonts w:ascii="Times New Roman" w:eastAsia="Times New Roman" w:hAnsi="Times New Roman" w:cs="Times New Roman"/>
+          <w:sz w:val="24"/>
+        </w:rPr>
+        <w:t xml:space="preserve"> tem como objetivo levar agilidade aos fluxos de trabalho e comodidade ao </w:t>
       </w:r>
       <w:r>
         <w:rPr>
@@ -179,7 +211,25 @@
           <w:color w:val="000000"/>
           <w:sz w:val="24"/>
         </w:rPr>
-        <w:t xml:space="preserve">O aplicativo será modelado através do programa Astah e por fim, necessitará de um servidor </w:t>
+        <w:t xml:space="preserve">O aplicativo será modelado através do programa </w:t>
+      </w:r>
+      <w:proofErr w:type="spellStart"/>
+      <w:r>
+        <w:rPr>
+          <w:rFonts w:ascii="Times New Roman" w:eastAsia="Times New Roman" w:hAnsi="Times New Roman" w:cs="Times New Roman"/>
+          <w:color w:val="000000"/>
+          <w:sz w:val="24"/>
+        </w:rPr>
+        <w:t>Astah</w:t>
+      </w:r>
+      <w:proofErr w:type="spellEnd"/>
+      <w:r>
+        <w:rPr>
+          <w:rFonts w:ascii="Times New Roman" w:eastAsia="Times New Roman" w:hAnsi="Times New Roman" w:cs="Times New Roman"/>
+          <w:color w:val="000000"/>
+          <w:sz w:val="24"/>
+        </w:rPr>
+        <w:t xml:space="preserve"> e por fim, necessitará de um servidor </w:t>
       </w:r>
       <w:r>
         <w:rPr>
@@ -631,7 +681,27 @@
                 <w:bCs/>
                 <w:sz w:val="24"/>
               </w:rPr>
-              <w:t>Uma solução bem sucedida traria</w:t>
+              <w:t xml:space="preserve">Uma solução </w:t>
+            </w:r>
+            <w:proofErr w:type="gramStart"/>
+            <w:r>
+              <w:rPr>
+                <w:rFonts w:ascii="Times New Roman" w:hAnsi="Times New Roman"/>
+                <w:b/>
+                <w:bCs/>
+                <w:sz w:val="24"/>
+              </w:rPr>
+              <w:t>bem sucedida</w:t>
+            </w:r>
+            <w:proofErr w:type="gramEnd"/>
+            <w:r>
+              <w:rPr>
+                <w:rFonts w:ascii="Times New Roman" w:hAnsi="Times New Roman"/>
+                <w:b/>
+                <w:bCs/>
+                <w:sz w:val="24"/>
+              </w:rPr>
+              <w:t xml:space="preserve"> traria</w:t>
             </w:r>
           </w:p>
         </w:tc>
@@ -755,8 +825,19 @@
                 <w:iCs/>
                 <w:sz w:val="24"/>
               </w:rPr>
-              <w:t>software open source</w:t>
-            </w:r>
+              <w:t xml:space="preserve">software open </w:t>
+            </w:r>
+            <w:proofErr w:type="spellStart"/>
+            <w:r>
+              <w:rPr>
+                <w:rFonts w:ascii="Times New Roman" w:hAnsi="Times New Roman" w:cs="Times New Roman"/>
+                <w:i/>
+                <w:iCs/>
+                <w:sz w:val="24"/>
+              </w:rPr>
+              <w:t>source</w:t>
+            </w:r>
+            <w:proofErr w:type="spellEnd"/>
             <w:r>
               <w:rPr>
                 <w:rFonts w:ascii="Times New Roman" w:hAnsi="Times New Roman" w:cs="Times New Roman"/>
@@ -1155,8 +1236,19 @@
           <w:color w:val="000000" w:themeColor="text1"/>
           <w:sz w:val="28"/>
         </w:rPr>
-        <w:t>Descrição dos Stakeholders</w:t>
-      </w:r>
+        <w:t xml:space="preserve">Descrição dos </w:t>
+      </w:r>
+      <w:proofErr w:type="spellStart"/>
+      <w:r>
+        <w:rPr>
+          <w:rFonts w:ascii="Times New Roman" w:hAnsi="Times New Roman" w:cs="Times New Roman"/>
+          <w:b/>
+          <w:color w:val="000000" w:themeColor="text1"/>
+          <w:sz w:val="28"/>
+        </w:rPr>
+        <w:t>Stakeholders</w:t>
+      </w:r>
+      <w:proofErr w:type="spellEnd"/>
     </w:p>
     <w:p>
       <w:pPr>
@@ -1175,8 +1267,19 @@
           <w:color w:val="000000" w:themeColor="text1"/>
           <w:sz w:val="24"/>
         </w:rPr>
-        <w:t>Principais Stakeholders</w:t>
-      </w:r>
+        <w:t xml:space="preserve">Principais </w:t>
+      </w:r>
+      <w:proofErr w:type="spellStart"/>
+      <w:r>
+        <w:rPr>
+          <w:rFonts w:ascii="Times New Roman" w:hAnsi="Times New Roman" w:cs="Times New Roman"/>
+          <w:b/>
+          <w:color w:val="000000" w:themeColor="text1"/>
+          <w:sz w:val="24"/>
+        </w:rPr>
+        <w:t>Stakeholders</w:t>
+      </w:r>
+      <w:proofErr w:type="spellEnd"/>
     </w:p>
     <w:tbl>
       <w:tblPr>
@@ -1279,6 +1382,7 @@
                 <w:szCs w:val="24"/>
               </w:rPr>
             </w:pPr>
+            <w:proofErr w:type="spellStart"/>
             <w:r>
               <w:rPr>
                 <w:rFonts w:ascii="Times New Roman" w:hAnsi="Times New Roman" w:cs="Times New Roman"/>
@@ -1291,6 +1395,7 @@
               </w:rPr>
               <w:t>Stakeholders</w:t>
             </w:r>
+            <w:proofErr w:type="spellEnd"/>
           </w:p>
         </w:tc>
       </w:tr>
@@ -1851,6 +1956,7 @@
         </w:rPr>
         <w:t xml:space="preserve">encontrados para o ciclo atual do projeto </w:t>
       </w:r>
+      <w:proofErr w:type="spellStart"/>
       <w:r>
         <w:rPr>
           <w:rFonts w:ascii="Times New Roman" w:hAnsi="Times New Roman" w:cs="Times New Roman"/>
@@ -1859,6 +1965,7 @@
         </w:rPr>
         <w:t>SiRLAB</w:t>
       </w:r>
+      <w:proofErr w:type="spellEnd"/>
       <w:r>
         <w:rPr>
           <w:rFonts w:ascii="Times New Roman" w:hAnsi="Times New Roman" w:cs="Times New Roman"/>
@@ -2541,6 +2648,7 @@
         </w:rPr>
         <w:t xml:space="preserve">encontrados para o ciclo atual do projeto </w:t>
       </w:r>
+      <w:proofErr w:type="spellStart"/>
       <w:r>
         <w:rPr>
           <w:rFonts w:ascii="Times New Roman" w:hAnsi="Times New Roman" w:cs="Times New Roman"/>
@@ -2549,6 +2657,7 @@
         </w:rPr>
         <w:t>SiRLAB</w:t>
       </w:r>
+      <w:proofErr w:type="spellEnd"/>
       <w:r>
         <w:rPr>
           <w:rFonts w:ascii="Times New Roman" w:hAnsi="Times New Roman" w:cs="Times New Roman"/>
@@ -2862,15 +2971,33 @@
                 <w:sz w:val="24"/>
                 <w:lang w:val="pt-BR"/>
               </w:rPr>
-              <w:t xml:space="preserve">O sistema deve estar </w:t>
-            </w:r>
+              <w:t xml:space="preserve">O sistema deve </w:t>
+            </w:r>
+            <w:proofErr w:type="gramStart"/>
             <w:r>
               <w:rPr>
                 <w:rFonts w:ascii="Times New Roman" w:hAnsi="Times New Roman"/>
                 <w:sz w:val="24"/>
                 <w:lang w:val="pt-BR"/>
               </w:rPr>
-              <w:t xml:space="preserve"> disponível aos usuários</w:t>
+              <w:t xml:space="preserve">estar </w:t>
+            </w:r>
+            <w:r>
+              <w:rPr>
+                <w:rFonts w:ascii="Times New Roman" w:hAnsi="Times New Roman"/>
+                <w:sz w:val="24"/>
+                <w:lang w:val="pt-BR"/>
+              </w:rPr>
+              <w:t xml:space="preserve"> disponível</w:t>
+            </w:r>
+            <w:proofErr w:type="gramEnd"/>
+            <w:r>
+              <w:rPr>
+                <w:rFonts w:ascii="Times New Roman" w:hAnsi="Times New Roman"/>
+                <w:sz w:val="24"/>
+                <w:lang w:val="pt-BR"/>
+              </w:rPr>
+              <w:t xml:space="preserve"> aos usuários</w:t>
             </w:r>
             <w:r>
               <w:rPr>
@@ -3006,7 +3133,7 @@
           <w:color w:val="000000" w:themeColor="text1"/>
           <w:sz w:val="24"/>
         </w:rPr>
-        <w:t>As regras de negócio</w:t>
+        <w:t>As regras de negócio encontrada</w:t>
       </w:r>
       <w:r>
         <w:rPr>
@@ -3014,32 +3141,18 @@
           <w:color w:val="000000" w:themeColor="text1"/>
           <w:sz w:val="24"/>
         </w:rPr>
-        <w:t xml:space="preserve"> </w:t>
-      </w:r>
+        <w:t xml:space="preserve">s para o ciclo atual do projeto </w:t>
+      </w:r>
+      <w:proofErr w:type="spellStart"/>
       <w:r>
         <w:rPr>
           <w:rFonts w:ascii="Times New Roman" w:hAnsi="Times New Roman" w:cs="Times New Roman"/>
           <w:color w:val="000000" w:themeColor="text1"/>
           <w:sz w:val="24"/>
         </w:rPr>
-        <w:t>encontrada</w:t>
-      </w:r>
-      <w:r>
-        <w:rPr>
-          <w:rFonts w:ascii="Times New Roman" w:hAnsi="Times New Roman" w:cs="Times New Roman"/>
-          <w:color w:val="000000" w:themeColor="text1"/>
-          <w:sz w:val="24"/>
-        </w:rPr>
-        <w:t xml:space="preserve">s para o ciclo atual do projeto </w:t>
-      </w:r>
-      <w:r>
-        <w:rPr>
-          <w:rFonts w:ascii="Times New Roman" w:hAnsi="Times New Roman" w:cs="Times New Roman"/>
-          <w:color w:val="000000" w:themeColor="text1"/>
-          <w:sz w:val="24"/>
-        </w:rPr>
         <w:t>SiRLAB</w:t>
       </w:r>
+      <w:proofErr w:type="spellEnd"/>
       <w:r>
         <w:rPr>
           <w:rFonts w:ascii="Times New Roman" w:hAnsi="Times New Roman" w:cs="Times New Roman"/>
@@ -3209,14 +3322,7 @@
                 <w:rFonts w:ascii="Times New Roman" w:hAnsi="Times New Roman" w:cs="Times New Roman"/>
                 <w:sz w:val="24"/>
               </w:rPr>
-              <w:t>[RN</w:t>
-            </w:r>
-            <w:r>
-              <w:rPr>
-                <w:rFonts w:ascii="Times New Roman" w:hAnsi="Times New Roman" w:cs="Times New Roman"/>
-                <w:sz w:val="24"/>
-              </w:rPr>
-              <w:t>02</w:t>
+              <w:t>[RN02</w:t>
             </w:r>
             <w:r>
               <w:rPr>
@@ -3318,8 +3424,6 @@
               </w:rPr>
               <w:t>Os alunos poderão visualizar os horários de reserva.</w:t>
             </w:r>
-            <w:bookmarkStart w:id="0" w:name="_GoBack"/>
-            <w:bookmarkEnd w:id="0"/>
           </w:p>
         </w:tc>
       </w:tr>
@@ -3365,9 +3469,7 @@
       <w:r>
         <w:rPr>
           <w:rFonts w:ascii="Times New Roman" w:hAnsi="Times New Roman" w:cs="Times New Roman"/>
-          <w:b/>
           <w:color w:val="000000" w:themeColor="text1"/>
-          <w:sz w:val="24"/>
         </w:rPr>
         <w:pict>
           <v:shapetype id="_x0000_t75" coordsize="21600,21600" o:spt="75" o:preferrelative="t" path="m@4@5l@4@11@9@11@9@5xe" filled="f" stroked="f">
@@ -3389,8 +3491,8 @@
             <v:path o:extrusionok="f" gradientshapeok="t" o:connecttype="rect"/>
             <o:lock v:ext="edit" aspectratio="t"/>
           </v:shapetype>
-          <v:shape id="_x0000_i1025" type="#_x0000_t75" style="width:324pt;height:341.25pt">
-            <v:imagedata r:id="rId5" o:title="Usuários"/>
+          <v:shape id="_x0000_i1025" type="#_x0000_t75" style="width:425.25pt;height:342.75pt">
+            <v:imagedata r:id="rId5" o:title="secretaria"/>
           </v:shape>
         </w:pict>
       </w:r>
@@ -3415,43 +3517,30 @@
           <w:rFonts w:ascii="Times New Roman" w:hAnsi="Times New Roman" w:cs="Times New Roman"/>
           <w:color w:val="000000" w:themeColor="text1"/>
         </w:rPr>
-        <w:fldChar w:fldCharType="begin"/>
+        <w:t>1</w:t>
       </w:r>
       <w:r>
         <w:rPr>
           <w:rFonts w:ascii="Times New Roman" w:hAnsi="Times New Roman" w:cs="Times New Roman"/>
           <w:color w:val="000000" w:themeColor="text1"/>
         </w:rPr>
-        <w:instrText xml:space="preserve"> SEQ Figura \* ARABIC </w:instrText>
-      </w:r>
+        <w:t xml:space="preserve">: Papéis </w:t>
+      </w:r>
+      <w:proofErr w:type="gramStart"/>
       <w:r>
         <w:rPr>
           <w:rFonts w:ascii="Times New Roman" w:hAnsi="Times New Roman" w:cs="Times New Roman"/>
           <w:color w:val="000000" w:themeColor="text1"/>
         </w:rPr>
-        <w:fldChar w:fldCharType="separate"/>
-      </w:r>
-      <w:r>
-        <w:rPr>
-          <w:rFonts w:ascii="Times New Roman" w:hAnsi="Times New Roman" w:cs="Times New Roman"/>
-          <w:noProof/>
+        <w:t>Secretaria(</w:t>
+      </w:r>
+      <w:proofErr w:type="gramEnd"/>
+      <w:r>
+        <w:rPr>
+          <w:rFonts w:ascii="Times New Roman" w:hAnsi="Times New Roman" w:cs="Times New Roman"/>
           <w:color w:val="000000" w:themeColor="text1"/>
         </w:rPr>
-        <w:t>1</w:t>
-      </w:r>
-      <w:r>
-        <w:rPr>
-          <w:rFonts w:ascii="Times New Roman" w:hAnsi="Times New Roman" w:cs="Times New Roman"/>
-          <w:color w:val="000000" w:themeColor="text1"/>
-        </w:rPr>
-        <w:fldChar w:fldCharType="end"/>
-      </w:r>
-      <w:r>
-        <w:rPr>
-          <w:rFonts w:ascii="Times New Roman" w:hAnsi="Times New Roman" w:cs="Times New Roman"/>
-          <w:color w:val="000000" w:themeColor="text1"/>
-        </w:rPr>
-        <w:t>: Papéis Administrador</w:t>
+        <w:t>o)</w:t>
       </w:r>
     </w:p>
     <w:p>
@@ -3469,8 +3558,8 @@
         </w:rPr>
         <w:lastRenderedPageBreak/>
         <w:pict>
-          <v:shape id="_x0000_i1026" type="#_x0000_t75" style="width:352.5pt;height:273.75pt">
-            <v:imagedata r:id="rId6" o:title="Cadastrar Laboratório"/>
+          <v:shape id="_x0000_i1026" type="#_x0000_t75" style="width:425.25pt;height:348.75pt">
+            <v:imagedata r:id="rId6" o:title="professor"/>
           </v:shape>
         </w:pict>
       </w:r>
@@ -3495,115 +3584,7 @@
           <w:rFonts w:ascii="Times New Roman" w:hAnsi="Times New Roman" w:cs="Times New Roman"/>
           <w:color w:val="000000" w:themeColor="text1"/>
         </w:rPr>
-        <w:fldChar w:fldCharType="begin"/>
-      </w:r>
-      <w:r>
-        <w:rPr>
-          <w:rFonts w:ascii="Times New Roman" w:hAnsi="Times New Roman" w:cs="Times New Roman"/>
-          <w:color w:val="000000" w:themeColor="text1"/>
-        </w:rPr>
-        <w:instrText xml:space="preserve"> SEQ Figura \* ARABIC </w:instrText>
-      </w:r>
-      <w:r>
-        <w:rPr>
-          <w:rFonts w:ascii="Times New Roman" w:hAnsi="Times New Roman" w:cs="Times New Roman"/>
-          <w:color w:val="000000" w:themeColor="text1"/>
-        </w:rPr>
-        <w:fldChar w:fldCharType="separate"/>
-      </w:r>
-      <w:r>
-        <w:rPr>
-          <w:rFonts w:ascii="Times New Roman" w:hAnsi="Times New Roman" w:cs="Times New Roman"/>
-          <w:noProof/>
-          <w:color w:val="000000" w:themeColor="text1"/>
-        </w:rPr>
         <w:t>2</w:t>
-      </w:r>
-      <w:r>
-        <w:rPr>
-          <w:rFonts w:ascii="Times New Roman" w:hAnsi="Times New Roman" w:cs="Times New Roman"/>
-          <w:color w:val="000000" w:themeColor="text1"/>
-        </w:rPr>
-        <w:fldChar w:fldCharType="end"/>
-      </w:r>
-      <w:r>
-        <w:rPr>
-          <w:rFonts w:ascii="Times New Roman" w:hAnsi="Times New Roman" w:cs="Times New Roman"/>
-          <w:color w:val="000000" w:themeColor="text1"/>
-        </w:rPr>
-        <w:t>: Papéis Secretaria(o)</w:t>
-      </w:r>
-    </w:p>
-    <w:p>
-      <w:pPr>
-        <w:keepNext/>
-        <w:rPr>
-          <w:rFonts w:ascii="Times New Roman" w:hAnsi="Times New Roman" w:cs="Times New Roman"/>
-          <w:color w:val="000000" w:themeColor="text1"/>
-        </w:rPr>
-      </w:pPr>
-      <w:r>
-        <w:rPr>
-          <w:rFonts w:ascii="Times New Roman" w:hAnsi="Times New Roman" w:cs="Times New Roman"/>
-          <w:color w:val="000000" w:themeColor="text1"/>
-        </w:rPr>
-        <w:pict>
-          <v:shape id="_x0000_i1027" type="#_x0000_t75" style="width:425.25pt;height:334.5pt">
-            <v:imagedata r:id="rId7" o:title="Solicitar Laboratório"/>
-          </v:shape>
-        </w:pict>
-      </w:r>
-    </w:p>
-    <w:p>
-      <w:pPr>
-        <w:pStyle w:val="Legenda"/>
-        <w:rPr>
-          <w:rFonts w:ascii="Times New Roman" w:hAnsi="Times New Roman" w:cs="Times New Roman"/>
-          <w:color w:val="000000" w:themeColor="text1"/>
-        </w:rPr>
-      </w:pPr>
-      <w:r>
-        <w:rPr>
-          <w:rFonts w:ascii="Times New Roman" w:hAnsi="Times New Roman" w:cs="Times New Roman"/>
-          <w:color w:val="000000" w:themeColor="text1"/>
-        </w:rPr>
-        <w:t xml:space="preserve">Figura </w:t>
-      </w:r>
-      <w:r>
-        <w:rPr>
-          <w:rFonts w:ascii="Times New Roman" w:hAnsi="Times New Roman" w:cs="Times New Roman"/>
-          <w:color w:val="000000" w:themeColor="text1"/>
-        </w:rPr>
-        <w:fldChar w:fldCharType="begin"/>
-      </w:r>
-      <w:r>
-        <w:rPr>
-          <w:rFonts w:ascii="Times New Roman" w:hAnsi="Times New Roman" w:cs="Times New Roman"/>
-          <w:color w:val="000000" w:themeColor="text1"/>
-        </w:rPr>
-        <w:instrText xml:space="preserve"> SEQ Figura \* ARABIC </w:instrText>
-      </w:r>
-      <w:r>
-        <w:rPr>
-          <w:rFonts w:ascii="Times New Roman" w:hAnsi="Times New Roman" w:cs="Times New Roman"/>
-          <w:color w:val="000000" w:themeColor="text1"/>
-        </w:rPr>
-        <w:fldChar w:fldCharType="separate"/>
-      </w:r>
-      <w:r>
-        <w:rPr>
-          <w:rFonts w:ascii="Times New Roman" w:hAnsi="Times New Roman" w:cs="Times New Roman"/>
-          <w:noProof/>
-          <w:color w:val="000000" w:themeColor="text1"/>
-        </w:rPr>
-        <w:t>3</w:t>
-      </w:r>
-      <w:r>
-        <w:rPr>
-          <w:rFonts w:ascii="Times New Roman" w:hAnsi="Times New Roman" w:cs="Times New Roman"/>
-          <w:color w:val="000000" w:themeColor="text1"/>
-        </w:rPr>
-        <w:fldChar w:fldCharType="end"/>
       </w:r>
       <w:r>
         <w:rPr>
@@ -3657,7 +3638,6 @@
                 <w:b/>
                 <w:sz w:val="24"/>
               </w:rPr>
-              <w:lastRenderedPageBreak/>
               <w:t>Ator</w:t>
             </w:r>
           </w:p>
@@ -3679,44 +3659,6 @@
                 <w:sz w:val="24"/>
               </w:rPr>
               <w:t>Descrição</w:t>
-            </w:r>
-          </w:p>
-        </w:tc>
-      </w:tr>
-      <w:tr>
-        <w:tc>
-          <w:tcPr>
-            <w:tcW w:w="4322" w:type="dxa"/>
-          </w:tcPr>
-          <w:p>
-            <w:pPr>
-              <w:rPr>
-                <w:sz w:val="24"/>
-              </w:rPr>
-            </w:pPr>
-            <w:r>
-              <w:rPr>
-                <w:sz w:val="24"/>
-              </w:rPr>
-              <w:t>Administrador</w:t>
-            </w:r>
-          </w:p>
-        </w:tc>
-        <w:tc>
-          <w:tcPr>
-            <w:tcW w:w="4322" w:type="dxa"/>
-          </w:tcPr>
-          <w:p>
-            <w:pPr>
-              <w:rPr>
-                <w:sz w:val="24"/>
-              </w:rPr>
-            </w:pPr>
-            <w:r>
-              <w:rPr>
-                <w:sz w:val="24"/>
-              </w:rPr>
-              <w:t xml:space="preserve">Usuário com maior poder no sistema, cadastra os outros usuários e define os papéis dos usuários cadastrados. </w:t>
             </w:r>
           </w:p>
         </w:tc>
@@ -3838,31 +3780,42 @@
           <w:b/>
           <w:sz w:val="24"/>
         </w:rPr>
-        <w:t>&lt;</w:t>
-      </w:r>
-      <w:r>
+        <w:t>&lt;Casos de Uso - Geral&gt;</w:t>
+      </w:r>
+    </w:p>
+    <w:p>
+      <w:pPr>
         <w:rPr>
           <w:rFonts w:ascii="Times New Roman" w:hAnsi="Times New Roman" w:cs="Times New Roman"/>
           <w:b/>
           <w:sz w:val="24"/>
         </w:rPr>
-        <w:t>Papéis</w:t>
-      </w:r>
+      </w:pPr>
       <w:r>
         <w:rPr>
           <w:rFonts w:ascii="Times New Roman" w:hAnsi="Times New Roman" w:cs="Times New Roman"/>
           <w:b/>
           <w:sz w:val="24"/>
         </w:rPr>
-        <w:t xml:space="preserve"> Administrador</w:t>
-      </w:r>
+        <w:t xml:space="preserve">CDU001 – Efetuar </w:t>
+      </w:r>
+      <w:proofErr w:type="spellStart"/>
       <w:r>
         <w:rPr>
           <w:rFonts w:ascii="Times New Roman" w:hAnsi="Times New Roman" w:cs="Times New Roman"/>
           <w:b/>
           <w:sz w:val="24"/>
         </w:rPr>
-        <w:t>&gt;</w:t>
+        <w:t>Login</w:t>
+      </w:r>
+      <w:proofErr w:type="spellEnd"/>
+      <w:r>
+        <w:rPr>
+          <w:rFonts w:ascii="Times New Roman" w:hAnsi="Times New Roman" w:cs="Times New Roman"/>
+          <w:b/>
+          <w:sz w:val="24"/>
+        </w:rPr>
+        <w:t xml:space="preserve"> </w:t>
       </w:r>
     </w:p>
     <w:tbl>
@@ -3910,19 +3863,21 @@
               <w:rPr>
                 <w:sz w:val="24"/>
               </w:rPr>
-              <w:t xml:space="preserve">Esse caso de </w:t>
-            </w:r>
-            <w:r>
-              <w:rPr>
-                <w:sz w:val="24"/>
-              </w:rPr>
-              <w:t xml:space="preserve">uso busca descrever </w:t>
-            </w:r>
-            <w:r>
-              <w:rPr>
-                <w:sz w:val="24"/>
-              </w:rPr>
-              <w:t>as capacidades e papéis do administrador.</w:t>
+              <w:t xml:space="preserve">Esse caso de uso busca descrever o </w:t>
+            </w:r>
+            <w:proofErr w:type="spellStart"/>
+            <w:r>
+              <w:rPr>
+                <w:sz w:val="24"/>
+              </w:rPr>
+              <w:t>login</w:t>
+            </w:r>
+            <w:proofErr w:type="spellEnd"/>
+            <w:r>
+              <w:rPr>
+                <w:sz w:val="24"/>
+              </w:rPr>
+              <w:t xml:space="preserve"> do usuário no sistema</w:t>
             </w:r>
           </w:p>
         </w:tc>
@@ -3962,7 +3917,13 @@
               <w:rPr>
                 <w:sz w:val="24"/>
               </w:rPr>
-              <w:t>Administrador</w:t>
+              <w:t>Secretá</w:t>
+            </w:r>
+            <w:r>
+              <w:rPr>
+                <w:sz w:val="24"/>
+              </w:rPr>
+              <w:t>rio (a), Professor (a)</w:t>
             </w:r>
           </w:p>
         </w:tc>
@@ -3998,6 +3959,12 @@
                 <w:sz w:val="24"/>
               </w:rPr>
             </w:pPr>
+            <w:r>
+              <w:rPr>
+                <w:sz w:val="24"/>
+              </w:rPr>
+              <w:t>Estar cadastrado.</w:t>
+            </w:r>
           </w:p>
         </w:tc>
       </w:tr>
@@ -4031,7 +3998,7 @@
               <w:pStyle w:val="PargrafodaLista"/>
               <w:numPr>
                 <w:ilvl w:val="0"/>
-                <w:numId w:val="2"/>
+                <w:numId w:val="6"/>
               </w:numPr>
               <w:rPr>
                 <w:sz w:val="24"/>
@@ -4041,13 +4008,21 @@
               <w:rPr>
                 <w:sz w:val="24"/>
               </w:rPr>
-              <w:t xml:space="preserve">O administrador cadastra um </w:t>
-            </w:r>
-            <w:r>
-              <w:rPr>
-                <w:sz w:val="24"/>
-              </w:rPr>
-              <w:t xml:space="preserve">usuário </w:t>
+              <w:t xml:space="preserve">Abrir a página de </w:t>
+            </w:r>
+            <w:proofErr w:type="spellStart"/>
+            <w:r>
+              <w:rPr>
+                <w:sz w:val="24"/>
+              </w:rPr>
+              <w:t>login</w:t>
+            </w:r>
+            <w:proofErr w:type="spellEnd"/>
+            <w:r>
+              <w:rPr>
+                <w:sz w:val="24"/>
+              </w:rPr>
+              <w:t>.</w:t>
             </w:r>
           </w:p>
           <w:p>
@@ -4055,7 +4030,7 @@
               <w:pStyle w:val="PargrafodaLista"/>
               <w:numPr>
                 <w:ilvl w:val="0"/>
-                <w:numId w:val="2"/>
+                <w:numId w:val="6"/>
               </w:numPr>
               <w:rPr>
                 <w:sz w:val="24"/>
@@ -4065,32 +4040,16 @@
               <w:rPr>
                 <w:sz w:val="24"/>
               </w:rPr>
-              <w:t>D</w:t>
-            </w:r>
-            <w:r>
-              <w:rPr>
-                <w:sz w:val="24"/>
-              </w:rPr>
-              <w:t xml:space="preserve">efine </w:t>
-            </w:r>
-            <w:r>
-              <w:rPr>
-                <w:sz w:val="24"/>
-              </w:rPr>
-              <w:t>o</w:t>
-            </w:r>
-            <w:r>
-              <w:rPr>
-                <w:sz w:val="24"/>
-              </w:rPr>
-              <w:t xml:space="preserve"> papel</w:t>
-            </w:r>
-            <w:r>
-              <w:rPr>
-                <w:sz w:val="24"/>
-              </w:rPr>
-              <w:t xml:space="preserve"> do usuário</w:t>
-            </w:r>
+              <w:t xml:space="preserve">Preencher o campo de </w:t>
+            </w:r>
+            <w:proofErr w:type="spellStart"/>
+            <w:r>
+              <w:rPr>
+                <w:sz w:val="24"/>
+              </w:rPr>
+              <w:t>login</w:t>
+            </w:r>
+            <w:proofErr w:type="spellEnd"/>
             <w:r>
               <w:rPr>
                 <w:sz w:val="24"/>
@@ -4098,128 +4057,70 @@
               <w:t>.</w:t>
             </w:r>
           </w:p>
-        </w:tc>
-      </w:tr>
-      <w:tr>
-        <w:tc>
-          <w:tcPr>
-            <w:tcW w:w="4322" w:type="dxa"/>
-          </w:tcPr>
-          <w:p>
-            <w:pPr>
-              <w:tabs>
-                <w:tab w:val="left" w:pos="2528"/>
-              </w:tabs>
-              <w:rPr>
-                <w:b/>
-                <w:sz w:val="24"/>
-              </w:rPr>
-            </w:pPr>
-            <w:r>
-              <w:rPr>
-                <w:b/>
-                <w:sz w:val="24"/>
-              </w:rPr>
-              <w:t>Pós condições</w:t>
-            </w:r>
-          </w:p>
-        </w:tc>
-        <w:tc>
-          <w:tcPr>
-            <w:tcW w:w="4322" w:type="dxa"/>
-          </w:tcPr>
-          <w:p>
-            <w:pPr>
-              <w:rPr>
-                <w:sz w:val="24"/>
-              </w:rPr>
-            </w:pPr>
-            <w:r>
-              <w:rPr>
-                <w:sz w:val="24"/>
-              </w:rPr>
-              <w:t>O usuário cadastrado deve ter um papel designado obrigatoriamente.</w:t>
-            </w:r>
-          </w:p>
-        </w:tc>
-      </w:tr>
-      <w:tr>
-        <w:tc>
-          <w:tcPr>
-            <w:tcW w:w="4322" w:type="dxa"/>
-          </w:tcPr>
-          <w:p>
-            <w:pPr>
-              <w:rPr>
-                <w:b/>
-                <w:sz w:val="24"/>
-              </w:rPr>
-            </w:pPr>
-            <w:r>
-              <w:rPr>
-                <w:b/>
-                <w:sz w:val="24"/>
-              </w:rPr>
-              <w:t>Autor</w:t>
-            </w:r>
-          </w:p>
-        </w:tc>
-        <w:tc>
-          <w:tcPr>
-            <w:tcW w:w="4322" w:type="dxa"/>
-          </w:tcPr>
-          <w:p>
-            <w:pPr>
-              <w:rPr>
-                <w:sz w:val="24"/>
-              </w:rPr>
-            </w:pPr>
-            <w:r>
-              <w:rPr>
-                <w:sz w:val="24"/>
-              </w:rPr>
-              <w:t xml:space="preserve">João Vitor </w:t>
-            </w:r>
-          </w:p>
-        </w:tc>
-      </w:tr>
-      <w:tr>
-        <w:tc>
-          <w:tcPr>
-            <w:tcW w:w="4322" w:type="dxa"/>
-          </w:tcPr>
-          <w:p>
-            <w:pPr>
-              <w:rPr>
-                <w:b/>
-                <w:sz w:val="24"/>
-              </w:rPr>
-            </w:pPr>
-            <w:r>
-              <w:rPr>
-                <w:b/>
-                <w:sz w:val="24"/>
-              </w:rPr>
-              <w:t>Data</w:t>
-            </w:r>
-          </w:p>
-        </w:tc>
-        <w:tc>
-          <w:tcPr>
-            <w:tcW w:w="4322" w:type="dxa"/>
-          </w:tcPr>
-          <w:p>
-            <w:pPr>
-              <w:rPr>
-                <w:sz w:val="24"/>
-              </w:rPr>
-            </w:pPr>
-            <w:r>
-              <w:rPr>
-                <w:sz w:val="24"/>
-              </w:rPr>
-              <w:t>04/06/2017</w:t>
-            </w:r>
+          <w:p>
+            <w:pPr>
+              <w:pStyle w:val="PargrafodaLista"/>
+              <w:numPr>
+                <w:ilvl w:val="0"/>
+                <w:numId w:val="6"/>
+              </w:numPr>
+              <w:rPr>
+                <w:sz w:val="24"/>
+              </w:rPr>
+            </w:pPr>
+            <w:r>
+              <w:rPr>
+                <w:sz w:val="24"/>
+              </w:rPr>
+              <w:lastRenderedPageBreak/>
+              <w:t>Preencher o campo de senha</w:t>
+            </w:r>
+          </w:p>
+          <w:p>
+            <w:pPr>
+              <w:pStyle w:val="PargrafodaLista"/>
+              <w:numPr>
+                <w:ilvl w:val="0"/>
+                <w:numId w:val="6"/>
+              </w:numPr>
+              <w:rPr>
+                <w:sz w:val="24"/>
+              </w:rPr>
+            </w:pPr>
+            <w:r>
+              <w:rPr>
+                <w:sz w:val="24"/>
+              </w:rPr>
+              <w:t xml:space="preserve">Clicar no botão de </w:t>
+            </w:r>
+            <w:proofErr w:type="spellStart"/>
+            <w:r>
+              <w:rPr>
+                <w:sz w:val="24"/>
+              </w:rPr>
+              <w:t>login</w:t>
+            </w:r>
+            <w:proofErr w:type="spellEnd"/>
+            <w:r>
+              <w:rPr>
+                <w:sz w:val="24"/>
+              </w:rPr>
+              <w:t>.</w:t>
+            </w:r>
+          </w:p>
+          <w:p>
+            <w:pPr>
+              <w:pStyle w:val="PargrafodaLista"/>
+              <w:numPr>
+                <w:ilvl w:val="0"/>
+                <w:numId w:val="6"/>
+              </w:numPr>
+              <w:rPr>
+                <w:sz w:val="24"/>
+              </w:rPr>
+            </w:pPr>
+            <w:bookmarkStart w:id="0" w:name="_GoBack"/>
+            <w:bookmarkEnd w:id="0"/>
           </w:p>
         </w:tc>
       </w:tr>
@@ -4263,7 +4164,7 @@
           <w:b/>
           <w:sz w:val="24"/>
         </w:rPr>
-        <w:t xml:space="preserve">Papéis </w:t>
+        <w:t>Casos de Uso</w:t>
       </w:r>
       <w:r>
         <w:rPr>
@@ -4271,7 +4172,40 @@
           <w:b/>
           <w:sz w:val="24"/>
         </w:rPr>
+        <w:t xml:space="preserve"> </w:t>
+      </w:r>
+      <w:r>
+        <w:rPr>
+          <w:rFonts w:ascii="Times New Roman" w:hAnsi="Times New Roman" w:cs="Times New Roman"/>
+          <w:b/>
+          <w:sz w:val="24"/>
+        </w:rPr>
+        <w:t xml:space="preserve">- </w:t>
+      </w:r>
+      <w:r>
+        <w:rPr>
+          <w:rFonts w:ascii="Times New Roman" w:hAnsi="Times New Roman" w:cs="Times New Roman"/>
+          <w:b/>
+          <w:sz w:val="24"/>
+        </w:rPr>
         <w:t>Secretaria (o) &gt;</w:t>
+      </w:r>
+    </w:p>
+    <w:p>
+      <w:pPr>
+        <w:rPr>
+          <w:rFonts w:ascii="Times New Roman" w:hAnsi="Times New Roman" w:cs="Times New Roman"/>
+          <w:b/>
+          <w:sz w:val="24"/>
+        </w:rPr>
+      </w:pPr>
+      <w:r>
+        <w:rPr>
+          <w:rFonts w:ascii="Times New Roman" w:hAnsi="Times New Roman" w:cs="Times New Roman"/>
+          <w:b/>
+          <w:sz w:val="24"/>
+        </w:rPr>
+        <w:t xml:space="preserve">CDU001 - </w:t>
       </w:r>
     </w:p>
     <w:tbl>
@@ -4326,7 +4260,21 @@
               <w:rPr>
                 <w:sz w:val="24"/>
               </w:rPr>
-              <w:t>uso busca descrever as capacidades e papéis do(a) Secretario(a).</w:t>
+              <w:t xml:space="preserve">uso busca descrever as capacidades e papéis </w:t>
+            </w:r>
+            <w:proofErr w:type="gramStart"/>
+            <w:r>
+              <w:rPr>
+                <w:sz w:val="24"/>
+              </w:rPr>
+              <w:t>do(</w:t>
+            </w:r>
+            <w:proofErr w:type="gramEnd"/>
+            <w:r>
+              <w:rPr>
+                <w:sz w:val="24"/>
+              </w:rPr>
+              <w:t>a) Secretario(a).</w:t>
             </w:r>
           </w:p>
         </w:tc>
@@ -4362,6 +4310,7 @@
                 <w:sz w:val="24"/>
               </w:rPr>
             </w:pPr>
+            <w:proofErr w:type="gramStart"/>
             <w:r>
               <w:rPr>
                 <w:sz w:val="24"/>
@@ -4372,7 +4321,14 @@
               <w:rPr>
                 <w:sz w:val="24"/>
               </w:rPr>
-              <w:t>(a)</w:t>
+              <w:t>(</w:t>
+            </w:r>
+            <w:proofErr w:type="gramEnd"/>
+            <w:r>
+              <w:rPr>
+                <w:sz w:val="24"/>
+              </w:rPr>
+              <w:t>a)</w:t>
             </w:r>
           </w:p>
         </w:tc>
@@ -4412,7 +4368,21 @@
               <w:rPr>
                 <w:sz w:val="24"/>
               </w:rPr>
-              <w:t>Estar logado.</w:t>
+              <w:t xml:space="preserve">Estar </w:t>
+            </w:r>
+            <w:proofErr w:type="spellStart"/>
+            <w:r>
+              <w:rPr>
+                <w:sz w:val="24"/>
+              </w:rPr>
+              <w:t>logado</w:t>
+            </w:r>
+            <w:proofErr w:type="spellEnd"/>
+            <w:r>
+              <w:rPr>
+                <w:sz w:val="24"/>
+              </w:rPr>
+              <w:t>.</w:t>
             </w:r>
           </w:p>
         </w:tc>
@@ -4706,7 +4676,21 @@
               <w:rPr>
                 <w:sz w:val="24"/>
               </w:rPr>
-              <w:t>uso busca descrever as capacidades e papéis do(a) Professor(a).</w:t>
+              <w:t xml:space="preserve">uso busca descrever as capacidades e papéis </w:t>
+            </w:r>
+            <w:proofErr w:type="gramStart"/>
+            <w:r>
+              <w:rPr>
+                <w:sz w:val="24"/>
+              </w:rPr>
+              <w:t>do(</w:t>
+            </w:r>
+            <w:proofErr w:type="gramEnd"/>
+            <w:r>
+              <w:rPr>
+                <w:sz w:val="24"/>
+              </w:rPr>
+              <w:t>a) Professor(a).</w:t>
             </w:r>
           </w:p>
         </w:tc>
@@ -4742,11 +4726,19 @@
                 <w:sz w:val="24"/>
               </w:rPr>
             </w:pPr>
-            <w:r>
-              <w:rPr>
-                <w:sz w:val="24"/>
-              </w:rPr>
-              <w:t>Professor(a)</w:t>
+            <w:proofErr w:type="gramStart"/>
+            <w:r>
+              <w:rPr>
+                <w:sz w:val="24"/>
+              </w:rPr>
+              <w:t>Professor(</w:t>
+            </w:r>
+            <w:proofErr w:type="gramEnd"/>
+            <w:r>
+              <w:rPr>
+                <w:sz w:val="24"/>
+              </w:rPr>
+              <w:t>a)</w:t>
             </w:r>
           </w:p>
         </w:tc>
@@ -4768,7 +4760,6 @@
                 <w:b/>
                 <w:sz w:val="24"/>
               </w:rPr>
-              <w:lastRenderedPageBreak/>
               <w:t>Precondições</w:t>
             </w:r>
           </w:p>
@@ -4787,7 +4778,21 @@
               <w:rPr>
                 <w:sz w:val="24"/>
               </w:rPr>
-              <w:t>Estar logado.</w:t>
+              <w:t xml:space="preserve">Estar </w:t>
+            </w:r>
+            <w:proofErr w:type="spellStart"/>
+            <w:r>
+              <w:rPr>
+                <w:sz w:val="24"/>
+              </w:rPr>
+              <w:t>logado</w:t>
+            </w:r>
+            <w:proofErr w:type="spellEnd"/>
+            <w:r>
+              <w:rPr>
+                <w:sz w:val="24"/>
+              </w:rPr>
+              <w:t>.</w:t>
             </w:r>
           </w:p>
         </w:tc>
@@ -5523,6 +5528,95 @@
       </w:rPr>
     </w:lvl>
   </w:abstractNum>
+  <w:abstractNum w:abstractNumId="5" w15:restartNumberingAfterBreak="0">
+    <w:nsid w:val="758E0818"/>
+    <w:multiLevelType w:val="hybridMultilevel"/>
+    <w:tmpl w:val="296201D0"/>
+    <w:lvl w:ilvl="0" w:tplc="10F85A00">
+      <w:start w:val="1"/>
+      <w:numFmt w:val="decimal"/>
+      <w:lvlText w:val="%1-"/>
+      <w:lvlJc w:val="left"/>
+      <w:pPr>
+        <w:ind w:left="720" w:hanging="360"/>
+      </w:pPr>
+      <w:rPr>
+        <w:rFonts w:hint="default"/>
+      </w:rPr>
+    </w:lvl>
+    <w:lvl w:ilvl="1" w:tplc="04160019" w:tentative="1">
+      <w:start w:val="1"/>
+      <w:numFmt w:val="lowerLetter"/>
+      <w:lvlText w:val="%2."/>
+      <w:lvlJc w:val="left"/>
+      <w:pPr>
+        <w:ind w:left="1440" w:hanging="360"/>
+      </w:pPr>
+    </w:lvl>
+    <w:lvl w:ilvl="2" w:tplc="0416001B" w:tentative="1">
+      <w:start w:val="1"/>
+      <w:numFmt w:val="lowerRoman"/>
+      <w:lvlText w:val="%3."/>
+      <w:lvlJc w:val="right"/>
+      <w:pPr>
+        <w:ind w:left="2160" w:hanging="180"/>
+      </w:pPr>
+    </w:lvl>
+    <w:lvl w:ilvl="3" w:tplc="0416000F" w:tentative="1">
+      <w:start w:val="1"/>
+      <w:numFmt w:val="decimal"/>
+      <w:lvlText w:val="%4."/>
+      <w:lvlJc w:val="left"/>
+      <w:pPr>
+        <w:ind w:left="2880" w:hanging="360"/>
+      </w:pPr>
+    </w:lvl>
+    <w:lvl w:ilvl="4" w:tplc="04160019" w:tentative="1">
+      <w:start w:val="1"/>
+      <w:numFmt w:val="lowerLetter"/>
+      <w:lvlText w:val="%5."/>
+      <w:lvlJc w:val="left"/>
+      <w:pPr>
+        <w:ind w:left="3600" w:hanging="360"/>
+      </w:pPr>
+    </w:lvl>
+    <w:lvl w:ilvl="5" w:tplc="0416001B" w:tentative="1">
+      <w:start w:val="1"/>
+      <w:numFmt w:val="lowerRoman"/>
+      <w:lvlText w:val="%6."/>
+      <w:lvlJc w:val="right"/>
+      <w:pPr>
+        <w:ind w:left="4320" w:hanging="180"/>
+      </w:pPr>
+    </w:lvl>
+    <w:lvl w:ilvl="6" w:tplc="0416000F" w:tentative="1">
+      <w:start w:val="1"/>
+      <w:numFmt w:val="decimal"/>
+      <w:lvlText w:val="%7."/>
+      <w:lvlJc w:val="left"/>
+      <w:pPr>
+        <w:ind w:left="5040" w:hanging="360"/>
+      </w:pPr>
+    </w:lvl>
+    <w:lvl w:ilvl="7" w:tplc="04160019" w:tentative="1">
+      <w:start w:val="1"/>
+      <w:numFmt w:val="lowerLetter"/>
+      <w:lvlText w:val="%8."/>
+      <w:lvlJc w:val="left"/>
+      <w:pPr>
+        <w:ind w:left="5760" w:hanging="360"/>
+      </w:pPr>
+    </w:lvl>
+    <w:lvl w:ilvl="8" w:tplc="0416001B" w:tentative="1">
+      <w:start w:val="1"/>
+      <w:numFmt w:val="lowerRoman"/>
+      <w:lvlText w:val="%9."/>
+      <w:lvlJc w:val="right"/>
+      <w:pPr>
+        <w:ind w:left="6480" w:hanging="180"/>
+      </w:pPr>
+    </w:lvl>
+  </w:abstractNum>
   <w:num w:numId="1">
     <w:abstractNumId w:val="4"/>
   </w:num>
@@ -5537,6 +5631,9 @@
   </w:num>
   <w:num w:numId="5">
     <w:abstractNumId w:val="2"/>
+  </w:num>
+  <w:num w:numId="6">
+    <w:abstractNumId w:val="5"/>
   </w:num>
 </w:numbering>
 </file>

</xml_diff>